<commit_message>
Added next version of project documentation
</commit_message>
<xml_diff>
--- a/62537_SentimentAnalysis.docx
+++ b/62537_SentimentAnalysis.docx
@@ -26,7 +26,7 @@
           <w:lang w:val="bg-BG"/>
         </w:rPr>
         <w:drawing>
-          <wp:anchor distT="0" distB="0" distL="114300" distR="114300" simplePos="0" relativeHeight="251659264" behindDoc="0" locked="0" layoutInCell="1" allowOverlap="1" wp14:anchorId="1878FB0C" wp14:editId="149ACE26">
+          <wp:anchor distT="0" distB="0" distL="114300" distR="114300" simplePos="0" relativeHeight="251659264" behindDoc="0" locked="0" layoutInCell="1" allowOverlap="1" wp14:anchorId="1878FB0C" wp14:editId="7A00936F">
             <wp:simplePos x="0" y="0"/>
             <wp:positionH relativeFrom="margin">
               <wp:posOffset>-6985</wp:posOffset>
@@ -6389,7 +6389,7 @@
           <w:szCs w:val="24"/>
           <w:lang w:val="bg-BG"/>
         </w:rPr>
-        <w:t xml:space="preserve">Извършване на оценката </w:t>
+        <w:t xml:space="preserve">Извършване на оценка </w:t>
       </w:r>
       <w:r>
         <w:rPr>

</xml_diff>